<commit_message>
Add BasicStudent, BankAccount, and Student classes with methods for information display and basic operations
</commit_message>
<xml_diff>
--- a/Python Lab Manual Format.docx
+++ b/Python Lab Manual Format.docx
@@ -1,67 +1,23 @@
 
 <file path=word/document.xml><?xml version="1.0" encoding="utf-8"?>
-<w:document xmlns:wpc="http://schemas.microsoft.com/office/word/2010/wordprocessingCanvas" xmlns:cx="http://schemas.microsoft.com/office/drawing/2014/chartex" xmlns:mc="http://schemas.openxmlformats.org/markup-compatibility/2006" xmlns:o="urn:schemas-microsoft-com:office:office" xmlns:r="http://schemas.openxmlformats.org/officeDocument/2006/relationships" xmlns:m="http://schemas.openxmlformats.org/officeDocument/2006/math" xmlns:v="urn:schemas-microsoft-com:vml" xmlns:wp14="http://schemas.microsoft.com/office/word/2010/wordprocessingDrawing" xmlns:wp="http://schemas.openxmlformats.org/drawingml/2006/wordprocessingDrawing" xmlns:w10="urn:schemas-microsoft-com:office:word" xmlns:w="http://schemas.openxmlformats.org/wordprocessingml/2006/main" xmlns:w14="http://schemas.microsoft.com/office/word/2010/wordml" xmlns:w15="http://schemas.microsoft.com/office/word/2012/wordml" xmlns:w16se="http://schemas.microsoft.com/office/word/2015/wordml/symex" xmlns:wpg="http://schemas.microsoft.com/office/word/2010/wordprocessingGroup" xmlns:wpi="http://schemas.microsoft.com/office/word/2010/wordprocessingInk" xmlns:wne="http://schemas.microsoft.com/office/word/2006/wordml" xmlns:wps="http://schemas.microsoft.com/office/word/2010/wordprocessingShape" mc:Ignorable="w14 w15 w16se wp14">
+<w:document xmlns:wpc="http://schemas.microsoft.com/office/word/2010/wordprocessingCanvas" xmlns:cx="http://schemas.microsoft.com/office/drawing/2014/chartex" xmlns:cx1="http://schemas.microsoft.com/office/drawing/2015/9/8/chartex" xmlns:cx2="http://schemas.microsoft.com/office/drawing/2015/10/21/chartex" xmlns:cx3="http://schemas.microsoft.com/office/drawing/2016/5/9/chartex" xmlns:cx4="http://schemas.microsoft.com/office/drawing/2016/5/10/chartex" xmlns:cx5="http://schemas.microsoft.com/office/drawing/2016/5/11/chartex" xmlns:cx6="http://schemas.microsoft.com/office/drawing/2016/5/12/chartex" xmlns:cx7="http://schemas.microsoft.com/office/drawing/2016/5/13/chartex" xmlns:cx8="http://schemas.microsoft.com/office/drawing/2016/5/14/chartex" xmlns:mc="http://schemas.openxmlformats.org/markup-compatibility/2006" xmlns:aink="http://schemas.microsoft.com/office/drawing/2016/ink" xmlns:am3d="http://schemas.microsoft.com/office/drawing/2017/model3d" xmlns:o="urn:schemas-microsoft-com:office:office" xmlns:oel="http://schemas.microsoft.com/office/2019/extlst" xmlns:r="http://schemas.openxmlformats.org/officeDocument/2006/relationships" xmlns:m="http://schemas.openxmlformats.org/officeDocument/2006/math" xmlns:v="urn:schemas-microsoft-com:vml" xmlns:wp14="http://schemas.microsoft.com/office/word/2010/wordprocessingDrawing" xmlns:wp="http://schemas.openxmlformats.org/drawingml/2006/wordprocessingDrawing" xmlns:w10="urn:schemas-microsoft-com:office:word" xmlns:w="http://schemas.openxmlformats.org/wordprocessingml/2006/main" xmlns:w14="http://schemas.microsoft.com/office/word/2010/wordml" xmlns:w15="http://schemas.microsoft.com/office/word/2012/wordml" xmlns:w16cex="http://schemas.microsoft.com/office/word/2018/wordml/cex" xmlns:w16cid="http://schemas.microsoft.com/office/word/2016/wordml/cid" xmlns:w16="http://schemas.microsoft.com/office/word/2018/wordml" xmlns:w16du="http://schemas.microsoft.com/office/word/2023/wordml/word16du" xmlns:w16sdtdh="http://schemas.microsoft.com/office/word/2020/wordml/sdtdatahash" xmlns:w16sdtfl="http://schemas.microsoft.com/office/word/2024/wordml/sdtformatlock" xmlns:w16se="http://schemas.microsoft.com/office/word/2015/wordml/symex" xmlns:wpg="http://schemas.microsoft.com/office/word/2010/wordprocessingGroup" xmlns:wpi="http://schemas.microsoft.com/office/word/2010/wordprocessingInk" xmlns:wne="http://schemas.microsoft.com/office/word/2006/wordml" xmlns:wps="http://schemas.microsoft.com/office/word/2010/wordprocessingShape" mc:Ignorable="w14 w15 w16se w16cid w16 w16cex w16sdtdh w16sdtfl w16du wp14">
   <w:body>
-    <w:p xmlns:wp14="http://schemas.microsoft.com/office/word/2010/wordml" wp14:textId="59FCB1B6">
-      <w:pPr>
-        <w:pStyle w:val="BodyText"/>
-        <w:spacing w:before="68"/>
-        <w:ind w:left="220"/>
-        <w:rPr>
-          <w:highlight w:val="yellow"/>
-        </w:rPr>
-      </w:pPr>
-      <w:r>
-        <w:rPr/>
-        <w:t>CSE20</w:t>
-      </w:r>
-      <w:r>
-        <w:rPr/>
-        <w:t xml:space="preserve">9 – Programming in </w:t>
-      </w:r>
-      <w:r>
-        <w:rPr/>
-        <w:t xml:space="preserve">Python </w:t>
-      </w:r>
-      <w:r>
-        <w:rPr>
-          <w:highlight w:val="yellow"/>
-        </w:rPr>
-        <w:t>(</w:t>
-      </w:r>
-      <w:r>
-        <w:rPr>
-          <w:highlight w:val="yellow"/>
-        </w:rPr>
-        <w:t>)</w:t>
-      </w:r>
-    </w:p>
-    <w:p xmlns:wp14="http://schemas.microsoft.com/office/word/2010/wordml" wp14:textId="77777777">
-      <w:pPr>
-        <w:rPr>
-          <w:sz w:val="20"/>
-        </w:rPr>
-      </w:pPr>
-    </w:p>
-    <w:p xmlns:wp14="http://schemas.microsoft.com/office/word/2010/wordml" wp14:textId="61907459">
+    <w:p>
       <w:pPr>
         <w:pStyle w:val="Title"/>
         <w:ind w:left="4320"/>
       </w:pPr>
       <w:r>
-        <w:rPr/>
         <w:t>Practical</w:t>
       </w:r>
       <w:r>
-        <w:rPr/>
         <w:t xml:space="preserve"> </w:t>
       </w:r>
       <w:r>
-        <w:rPr/>
         <w:t>1</w:t>
       </w:r>
     </w:p>
-    <w:p xmlns:wp14="http://schemas.microsoft.com/office/word/2010/wordml" wp14:textId="77777777">
+    <w:p>
       <w:pPr>
         <w:spacing w:before="1" w:after="1"/>
         <w:rPr>
@@ -75,12 +31,12 @@
         <w:tblW w:w="0" w:type="auto"/>
         <w:tblInd w:w="115" w:type="dxa"/>
         <w:tblBorders>
-          <w:top w:val="single" w:color="000000" w:sz="6" w:space="0"/>
-          <w:left w:val="single" w:color="000000" w:sz="6" w:space="0"/>
-          <w:bottom w:val="single" w:color="000000" w:sz="6" w:space="0"/>
-          <w:right w:val="single" w:color="000000" w:sz="6" w:space="0"/>
-          <w:insideH w:val="single" w:color="000000" w:sz="6" w:space="0"/>
-          <w:insideV w:val="single" w:color="000000" w:sz="6" w:space="0"/>
+          <w:top w:val="single" w:sz="6" w:space="0" w:color="000000"/>
+          <w:left w:val="single" w:sz="6" w:space="0" w:color="000000"/>
+          <w:bottom w:val="single" w:sz="6" w:space="0" w:color="000000"/>
+          <w:right w:val="single" w:sz="6" w:space="0" w:color="000000"/>
+          <w:insideH w:val="single" w:sz="6" w:space="0" w:color="000000"/>
+          <w:insideV w:val="single" w:sz="6" w:space="0" w:color="000000"/>
         </w:tblBorders>
         <w:tblLayout w:type="fixed"/>
         <w:tblCellMar>
@@ -94,7 +50,7 @@
         <w:gridCol w:w="2970"/>
         <w:gridCol w:w="3330"/>
       </w:tblGrid>
-      <w:tr xmlns:wp14="http://schemas.microsoft.com/office/word/2010/wordml" wp14:textId="77777777">
+      <w:tr>
         <w:trPr>
           <w:trHeight w:val="270"/>
         </w:trPr>
@@ -102,9 +58,8 @@
           <w:tcPr>
             <w:tcW w:w="9895" w:type="dxa"/>
             <w:gridSpan w:val="3"/>
-            <w:tcMar/>
           </w:tcPr>
-          <w:p wp14:textId="77777777">
+          <w:p>
             <w:pPr>
               <w:pStyle w:val="TableParagraph"/>
               <w:tabs>
@@ -124,32 +79,10 @@
               </w:rPr>
               <w:t>1.1</w:t>
             </w:r>
-            <w:r>
-              <w:rPr>
-                <w:b/>
-                <w:sz w:val="24"/>
-              </w:rPr>
-              <w:tab/>
-            </w:r>
-            <w:r>
-              <w:rPr>
-                <w:b/>
-                <w:sz w:val="24"/>
-              </w:rPr>
-              <w:t xml:space="preserve">Date: </w:t>
-            </w:r>
-            <w:r>
-              <w:rPr>
-                <w:b/>
-                <w:sz w:val="24"/>
-                <w:highlight w:val="yellow"/>
-              </w:rPr>
-              <w:t>**/**/****</w:t>
-            </w:r>
           </w:p>
         </w:tc>
       </w:tr>
-      <w:tr xmlns:wp14="http://schemas.microsoft.com/office/word/2010/wordml" wp14:textId="77777777">
+      <w:tr>
         <w:trPr>
           <w:trHeight w:val="546"/>
         </w:trPr>
@@ -157,9 +90,8 @@
           <w:tcPr>
             <w:tcW w:w="9895" w:type="dxa"/>
             <w:gridSpan w:val="3"/>
-            <w:tcMar/>
           </w:tcPr>
-          <w:p wp14:textId="77777777">
+          <w:p>
             <w:pPr>
               <w:pStyle w:val="TableParagraph"/>
               <w:spacing w:line="273" w:lineRule="exact"/>
@@ -179,7 +111,7 @@
           </w:p>
         </w:tc>
       </w:tr>
-      <w:tr xmlns:wp14="http://schemas.microsoft.com/office/word/2010/wordml" wp14:textId="77777777">
+      <w:tr>
         <w:trPr>
           <w:trHeight w:val="5514"/>
         </w:trPr>
@@ -187,9 +119,8 @@
           <w:tcPr>
             <w:tcW w:w="9895" w:type="dxa"/>
             <w:gridSpan w:val="3"/>
-            <w:tcMar/>
           </w:tcPr>
-          <w:p wp14:textId="77777777">
+          <w:p>
             <w:pPr>
               <w:pStyle w:val="TableParagraph"/>
               <w:spacing w:line="273" w:lineRule="exact"/>
@@ -207,129 +138,127 @@
               <w:t>Code:</w:t>
             </w:r>
           </w:p>
-          <w:p wp14:textId="77777777">
-            <w:pPr>
-              <w:pStyle w:val="TableParagraph"/>
-              <w:rPr>
-                <w:b/>
-                <w:sz w:val="24"/>
-              </w:rPr>
-            </w:pPr>
-          </w:p>
-          <w:p wp14:textId="5347B4FA">
-            <w:pPr>
-              <w:pStyle w:val="TableParagraph"/>
-              <w:ind w:left="112"/>
-              <w:rPr>
-                <w:b w:val="1"/>
-                <w:bCs w:val="1"/>
+          <w:p>
+            <w:pPr>
+              <w:pStyle w:val="TableParagraph"/>
+              <w:rPr>
+                <w:b/>
+                <w:sz w:val="24"/>
+              </w:rPr>
+            </w:pPr>
+          </w:p>
+          <w:p>
+            <w:pPr>
+              <w:pStyle w:val="TableParagraph"/>
+              <w:ind w:left="112"/>
+              <w:rPr>
+                <w:b/>
+                <w:bCs/>
                 <w:sz w:val="24"/>
                 <w:szCs w:val="24"/>
               </w:rPr>
             </w:pPr>
             <w:r>
               <w:rPr>
-                <w:b w:val="1"/>
-                <w:bCs w:val="1"/>
+                <w:b/>
+                <w:bCs/>
                 <w:sz w:val="24"/>
                 <w:szCs w:val="24"/>
               </w:rPr>
               <w:t>Output Screenshot:</w:t>
             </w:r>
-            <w:bookmarkStart w:name="_GoBack" w:id="0"/>
-            <w:bookmarkEnd w:id="0"/>
-          </w:p>
-          <w:p wp14:textId="20CFAF58">
-            <w:pPr>
-              <w:pStyle w:val="TableParagraph"/>
-              <w:ind w:left="112"/>
-              <w:rPr>
-                <w:b w:val="1"/>
-                <w:bCs w:val="1"/>
-                <w:sz w:val="24"/>
-                <w:szCs w:val="24"/>
-              </w:rPr>
-            </w:pPr>
-          </w:p>
-          <w:p wp14:textId="34592B9B">
-            <w:pPr>
-              <w:pStyle w:val="TableParagraph"/>
-              <w:ind w:left="112"/>
-              <w:rPr>
-                <w:b w:val="1"/>
-                <w:bCs w:val="1"/>
-                <w:sz w:val="24"/>
-                <w:szCs w:val="24"/>
-              </w:rPr>
-            </w:pPr>
-          </w:p>
-          <w:p wp14:textId="2EAD4A44">
-            <w:pPr>
-              <w:pStyle w:val="TableParagraph"/>
-              <w:ind w:left="112"/>
-              <w:rPr>
-                <w:b w:val="1"/>
-                <w:bCs w:val="1"/>
-                <w:sz w:val="24"/>
-                <w:szCs w:val="24"/>
-              </w:rPr>
-            </w:pPr>
-          </w:p>
-          <w:p wp14:textId="446BD0C2">
-            <w:pPr>
-              <w:pStyle w:val="TableParagraph"/>
-              <w:ind w:left="112"/>
-              <w:rPr>
-                <w:b w:val="1"/>
-                <w:bCs w:val="1"/>
-                <w:sz w:val="24"/>
-                <w:szCs w:val="24"/>
-              </w:rPr>
-            </w:pPr>
-          </w:p>
-          <w:p wp14:textId="3D932D81">
-            <w:pPr>
-              <w:pStyle w:val="TableParagraph"/>
-              <w:ind w:left="112"/>
-              <w:rPr>
-                <w:b w:val="1"/>
-                <w:bCs w:val="1"/>
-                <w:sz w:val="24"/>
-                <w:szCs w:val="24"/>
-              </w:rPr>
-            </w:pPr>
-          </w:p>
-          <w:p wp14:textId="109E3762">
-            <w:pPr>
-              <w:pStyle w:val="TableParagraph"/>
-              <w:ind w:left="112"/>
-              <w:rPr>
-                <w:b w:val="1"/>
-                <w:bCs w:val="1"/>
-                <w:sz w:val="24"/>
-                <w:szCs w:val="24"/>
-              </w:rPr>
-            </w:pPr>
-          </w:p>
-          <w:p wp14:textId="29A75687">
-            <w:pPr>
-              <w:pStyle w:val="TableParagraph"/>
-              <w:ind w:left="112"/>
-              <w:rPr>
-                <w:b w:val="1"/>
-                <w:bCs w:val="1"/>
-                <w:sz w:val="24"/>
-                <w:szCs w:val="24"/>
-              </w:rPr>
-            </w:pPr>
-          </w:p>
-          <w:p wp14:textId="4EA4FAFB">
-            <w:pPr>
-              <w:pStyle w:val="TableParagraph"/>
-              <w:ind w:left="112"/>
-              <w:rPr>
-                <w:b w:val="1"/>
-                <w:bCs w:val="1"/>
+          </w:p>
+          <w:p>
+            <w:pPr>
+              <w:pStyle w:val="TableParagraph"/>
+              <w:ind w:left="112"/>
+              <w:rPr>
+                <w:b/>
+                <w:bCs/>
+                <w:sz w:val="24"/>
+                <w:szCs w:val="24"/>
+              </w:rPr>
+            </w:pPr>
+          </w:p>
+          <w:p>
+            <w:pPr>
+              <w:pStyle w:val="TableParagraph"/>
+              <w:ind w:left="112"/>
+              <w:rPr>
+                <w:b/>
+                <w:bCs/>
+                <w:sz w:val="24"/>
+                <w:szCs w:val="24"/>
+              </w:rPr>
+            </w:pPr>
+          </w:p>
+          <w:p>
+            <w:pPr>
+              <w:pStyle w:val="TableParagraph"/>
+              <w:ind w:left="112"/>
+              <w:rPr>
+                <w:b/>
+                <w:bCs/>
+                <w:sz w:val="24"/>
+                <w:szCs w:val="24"/>
+              </w:rPr>
+            </w:pPr>
+          </w:p>
+          <w:p>
+            <w:pPr>
+              <w:pStyle w:val="TableParagraph"/>
+              <w:ind w:left="112"/>
+              <w:rPr>
+                <w:b/>
+                <w:bCs/>
+                <w:sz w:val="24"/>
+                <w:szCs w:val="24"/>
+              </w:rPr>
+            </w:pPr>
+          </w:p>
+          <w:p>
+            <w:pPr>
+              <w:pStyle w:val="TableParagraph"/>
+              <w:ind w:left="112"/>
+              <w:rPr>
+                <w:b/>
+                <w:bCs/>
+                <w:sz w:val="24"/>
+                <w:szCs w:val="24"/>
+              </w:rPr>
+            </w:pPr>
+          </w:p>
+          <w:p>
+            <w:pPr>
+              <w:pStyle w:val="TableParagraph"/>
+              <w:ind w:left="112"/>
+              <w:rPr>
+                <w:b/>
+                <w:bCs/>
+                <w:sz w:val="24"/>
+                <w:szCs w:val="24"/>
+              </w:rPr>
+            </w:pPr>
+          </w:p>
+          <w:p>
+            <w:pPr>
+              <w:pStyle w:val="TableParagraph"/>
+              <w:ind w:left="112"/>
+              <w:rPr>
+                <w:b/>
+                <w:bCs/>
+                <w:sz w:val="24"/>
+                <w:szCs w:val="24"/>
+              </w:rPr>
+            </w:pPr>
+          </w:p>
+          <w:p>
+            <w:pPr>
+              <w:pStyle w:val="TableParagraph"/>
+              <w:ind w:left="112"/>
+              <w:rPr>
+                <w:b/>
+                <w:bCs/>
                 <w:sz w:val="24"/>
                 <w:szCs w:val="24"/>
               </w:rPr>
@@ -337,7 +266,7 @@
           </w:p>
         </w:tc>
       </w:tr>
-      <w:tr xmlns:wp14="http://schemas.microsoft.com/office/word/2010/wordml" wp14:textId="77777777">
+      <w:tr>
         <w:trPr>
           <w:trHeight w:val="2754"/>
         </w:trPr>
@@ -345,337 +274,336 @@
           <w:tcPr>
             <w:tcW w:w="9895" w:type="dxa"/>
             <w:gridSpan w:val="3"/>
-            <w:tcMar/>
           </w:tcPr>
-          <w:p wp14:textId="39B23CAC">
-            <w:pPr>
-              <w:pStyle w:val="TableParagraph"/>
-              <w:spacing w:line="273" w:lineRule="exact"/>
-              <w:ind w:left="112"/>
-              <w:rPr>
-                <w:b w:val="1"/>
-                <w:bCs w:val="1"/>
+          <w:p>
+            <w:pPr>
+              <w:pStyle w:val="TableParagraph"/>
+              <w:spacing w:line="273" w:lineRule="exact"/>
+              <w:ind w:left="112"/>
+              <w:rPr>
+                <w:b/>
+                <w:bCs/>
                 <w:sz w:val="24"/>
                 <w:szCs w:val="24"/>
               </w:rPr>
             </w:pPr>
             <w:r>
               <w:rPr>
-                <w:b w:val="1"/>
-                <w:bCs w:val="1"/>
+                <w:b/>
+                <w:bCs/>
                 <w:sz w:val="24"/>
                 <w:szCs w:val="24"/>
               </w:rPr>
               <w:t>Conclusion/Summary:</w:t>
             </w:r>
           </w:p>
-          <w:p wp14:textId="26BF3965">
-            <w:pPr>
-              <w:pStyle w:val="TableParagraph"/>
-              <w:spacing w:line="273" w:lineRule="exact"/>
-              <w:ind w:left="112"/>
-              <w:rPr>
-                <w:b w:val="1"/>
-                <w:bCs w:val="1"/>
-                <w:sz w:val="24"/>
-                <w:szCs w:val="24"/>
-              </w:rPr>
-            </w:pPr>
-          </w:p>
-          <w:p wp14:textId="5952FEBA">
-            <w:pPr>
-              <w:pStyle w:val="TableParagraph"/>
-              <w:spacing w:line="273" w:lineRule="exact"/>
-              <w:ind w:left="112"/>
-              <w:rPr>
-                <w:b w:val="1"/>
-                <w:bCs w:val="1"/>
-                <w:sz w:val="24"/>
-                <w:szCs w:val="24"/>
-              </w:rPr>
-            </w:pPr>
-          </w:p>
-          <w:p wp14:textId="1C215F90">
-            <w:pPr>
-              <w:pStyle w:val="TableParagraph"/>
-              <w:spacing w:line="273" w:lineRule="exact"/>
-              <w:ind w:left="112"/>
-              <w:rPr>
-                <w:b w:val="1"/>
-                <w:bCs w:val="1"/>
-                <w:sz w:val="24"/>
-                <w:szCs w:val="24"/>
-              </w:rPr>
-            </w:pPr>
-          </w:p>
-          <w:p wp14:textId="5597446C">
-            <w:pPr>
-              <w:pStyle w:val="TableParagraph"/>
-              <w:spacing w:line="273" w:lineRule="exact"/>
-              <w:ind w:left="112"/>
-              <w:rPr>
-                <w:b w:val="1"/>
-                <w:bCs w:val="1"/>
-                <w:sz w:val="24"/>
-                <w:szCs w:val="24"/>
-              </w:rPr>
-            </w:pPr>
-          </w:p>
-          <w:p wp14:textId="4A886C42">
-            <w:pPr>
-              <w:pStyle w:val="TableParagraph"/>
-              <w:spacing w:line="273" w:lineRule="exact"/>
-              <w:ind w:left="112"/>
-              <w:rPr>
-                <w:b w:val="1"/>
-                <w:bCs w:val="1"/>
-                <w:sz w:val="24"/>
-                <w:szCs w:val="24"/>
-              </w:rPr>
-            </w:pPr>
-          </w:p>
-          <w:p wp14:textId="2C550751">
-            <w:pPr>
-              <w:pStyle w:val="TableParagraph"/>
-              <w:spacing w:line="273" w:lineRule="exact"/>
-              <w:ind w:left="112"/>
-              <w:rPr>
-                <w:b w:val="1"/>
-                <w:bCs w:val="1"/>
-                <w:sz w:val="24"/>
-                <w:szCs w:val="24"/>
-              </w:rPr>
-            </w:pPr>
-          </w:p>
-          <w:p wp14:textId="504AA532">
-            <w:pPr>
-              <w:pStyle w:val="TableParagraph"/>
-              <w:spacing w:line="273" w:lineRule="exact"/>
-              <w:ind w:left="112"/>
-              <w:rPr>
-                <w:b w:val="1"/>
-                <w:bCs w:val="1"/>
-                <w:sz w:val="24"/>
-                <w:szCs w:val="24"/>
-              </w:rPr>
-            </w:pPr>
-          </w:p>
-          <w:p wp14:textId="5B5FF907">
-            <w:pPr>
-              <w:pStyle w:val="TableParagraph"/>
-              <w:spacing w:line="273" w:lineRule="exact"/>
-              <w:ind w:left="112"/>
-              <w:rPr>
-                <w:b w:val="1"/>
-                <w:bCs w:val="1"/>
-                <w:sz w:val="24"/>
-                <w:szCs w:val="24"/>
-              </w:rPr>
-            </w:pPr>
-          </w:p>
-          <w:p wp14:textId="66AA7DF4">
-            <w:pPr>
-              <w:pStyle w:val="TableParagraph"/>
-              <w:spacing w:line="273" w:lineRule="exact"/>
-              <w:ind w:left="112"/>
-              <w:rPr>
-                <w:b w:val="1"/>
-                <w:bCs w:val="1"/>
-                <w:sz w:val="24"/>
-                <w:szCs w:val="24"/>
-              </w:rPr>
-            </w:pPr>
-          </w:p>
-          <w:p wp14:textId="62FCFD32">
-            <w:pPr>
-              <w:pStyle w:val="TableParagraph"/>
-              <w:spacing w:line="273" w:lineRule="exact"/>
-              <w:ind w:left="112"/>
-              <w:rPr>
-                <w:b w:val="1"/>
-                <w:bCs w:val="1"/>
-                <w:sz w:val="24"/>
-                <w:szCs w:val="24"/>
-              </w:rPr>
-            </w:pPr>
-          </w:p>
-          <w:p wp14:textId="41DBEC6C">
-            <w:pPr>
-              <w:pStyle w:val="TableParagraph"/>
-              <w:spacing w:line="273" w:lineRule="exact"/>
-              <w:ind w:left="112"/>
-              <w:rPr>
-                <w:b w:val="1"/>
-                <w:bCs w:val="1"/>
-                <w:sz w:val="24"/>
-                <w:szCs w:val="24"/>
-              </w:rPr>
-            </w:pPr>
-          </w:p>
-          <w:p wp14:textId="32466BAF">
-            <w:pPr>
-              <w:pStyle w:val="TableParagraph"/>
-              <w:spacing w:line="273" w:lineRule="exact"/>
-              <w:ind w:left="112"/>
-              <w:rPr>
-                <w:b w:val="1"/>
-                <w:bCs w:val="1"/>
-                <w:sz w:val="24"/>
-                <w:szCs w:val="24"/>
-              </w:rPr>
-            </w:pPr>
-          </w:p>
-          <w:p wp14:textId="15D44178">
-            <w:pPr>
-              <w:pStyle w:val="TableParagraph"/>
-              <w:spacing w:line="273" w:lineRule="exact"/>
-              <w:ind w:left="112"/>
-              <w:rPr>
-                <w:b w:val="1"/>
-                <w:bCs w:val="1"/>
-                <w:sz w:val="24"/>
-                <w:szCs w:val="24"/>
-              </w:rPr>
-            </w:pPr>
-          </w:p>
-          <w:p wp14:textId="78E23322">
-            <w:pPr>
-              <w:pStyle w:val="TableParagraph"/>
-              <w:spacing w:line="273" w:lineRule="exact"/>
-              <w:ind w:left="112"/>
-              <w:rPr>
-                <w:b w:val="1"/>
-                <w:bCs w:val="1"/>
-                <w:sz w:val="24"/>
-                <w:szCs w:val="24"/>
-              </w:rPr>
-            </w:pPr>
-          </w:p>
-          <w:p wp14:textId="4C5E015C">
-            <w:pPr>
-              <w:pStyle w:val="TableParagraph"/>
-              <w:spacing w:line="273" w:lineRule="exact"/>
-              <w:ind w:left="112"/>
-              <w:rPr>
-                <w:b w:val="1"/>
-                <w:bCs w:val="1"/>
-                <w:sz w:val="24"/>
-                <w:szCs w:val="24"/>
-              </w:rPr>
-            </w:pPr>
-          </w:p>
-          <w:p wp14:textId="5F7EAF83">
-            <w:pPr>
-              <w:pStyle w:val="TableParagraph"/>
-              <w:spacing w:line="273" w:lineRule="exact"/>
-              <w:ind w:left="112"/>
-              <w:rPr>
-                <w:b w:val="1"/>
-                <w:bCs w:val="1"/>
-                <w:sz w:val="24"/>
-                <w:szCs w:val="24"/>
-              </w:rPr>
-            </w:pPr>
-          </w:p>
-          <w:p wp14:textId="181E036C">
-            <w:pPr>
-              <w:pStyle w:val="TableParagraph"/>
-              <w:spacing w:line="273" w:lineRule="exact"/>
-              <w:ind w:left="112"/>
-              <w:rPr>
-                <w:b w:val="1"/>
-                <w:bCs w:val="1"/>
-                <w:sz w:val="24"/>
-                <w:szCs w:val="24"/>
-              </w:rPr>
-            </w:pPr>
-          </w:p>
-          <w:p wp14:textId="755927DD">
-            <w:pPr>
-              <w:pStyle w:val="TableParagraph"/>
-              <w:spacing w:line="273" w:lineRule="exact"/>
-              <w:ind w:left="112"/>
-              <w:rPr>
-                <w:b w:val="1"/>
-                <w:bCs w:val="1"/>
-                <w:sz w:val="24"/>
-                <w:szCs w:val="24"/>
-              </w:rPr>
-            </w:pPr>
-          </w:p>
-          <w:p wp14:textId="08658A5A">
-            <w:pPr>
-              <w:pStyle w:val="TableParagraph"/>
-              <w:spacing w:line="273" w:lineRule="exact"/>
-              <w:ind w:left="112"/>
-              <w:rPr>
-                <w:b w:val="1"/>
-                <w:bCs w:val="1"/>
-                <w:sz w:val="24"/>
-                <w:szCs w:val="24"/>
-              </w:rPr>
-            </w:pPr>
-          </w:p>
-          <w:p wp14:textId="3274B79D">
-            <w:pPr>
-              <w:pStyle w:val="TableParagraph"/>
-              <w:spacing w:line="273" w:lineRule="exact"/>
-              <w:ind w:left="112"/>
-              <w:rPr>
-                <w:b w:val="1"/>
-                <w:bCs w:val="1"/>
-                <w:sz w:val="24"/>
-                <w:szCs w:val="24"/>
-              </w:rPr>
-            </w:pPr>
-          </w:p>
-          <w:p wp14:textId="258E102C">
-            <w:pPr>
-              <w:pStyle w:val="TableParagraph"/>
-              <w:spacing w:line="273" w:lineRule="exact"/>
-              <w:ind w:left="112"/>
-              <w:rPr>
-                <w:b w:val="1"/>
-                <w:bCs w:val="1"/>
-                <w:sz w:val="24"/>
-                <w:szCs w:val="24"/>
-              </w:rPr>
-            </w:pPr>
-          </w:p>
-          <w:p wp14:textId="2BF108CE">
-            <w:pPr>
-              <w:pStyle w:val="TableParagraph"/>
-              <w:spacing w:line="273" w:lineRule="exact"/>
-              <w:ind w:left="112"/>
-              <w:rPr>
-                <w:b w:val="1"/>
-                <w:bCs w:val="1"/>
-                <w:sz w:val="24"/>
-                <w:szCs w:val="24"/>
-              </w:rPr>
-            </w:pPr>
-          </w:p>
-          <w:p wp14:textId="78969002">
-            <w:pPr>
-              <w:pStyle w:val="TableParagraph"/>
-              <w:spacing w:line="273" w:lineRule="exact"/>
-              <w:ind w:left="112"/>
-              <w:rPr>
-                <w:b w:val="1"/>
-                <w:bCs w:val="1"/>
-                <w:sz w:val="24"/>
-                <w:szCs w:val="24"/>
-              </w:rPr>
-            </w:pPr>
-          </w:p>
-          <w:p wp14:textId="7278FEA4">
-            <w:pPr>
-              <w:pStyle w:val="TableParagraph"/>
-              <w:spacing w:line="273" w:lineRule="exact"/>
-              <w:ind w:left="112"/>
-              <w:rPr>
-                <w:b w:val="1"/>
-                <w:bCs w:val="1"/>
+          <w:p>
+            <w:pPr>
+              <w:pStyle w:val="TableParagraph"/>
+              <w:spacing w:line="273" w:lineRule="exact"/>
+              <w:ind w:left="112"/>
+              <w:rPr>
+                <w:b/>
+                <w:bCs/>
+                <w:sz w:val="24"/>
+                <w:szCs w:val="24"/>
+              </w:rPr>
+            </w:pPr>
+          </w:p>
+          <w:p>
+            <w:pPr>
+              <w:pStyle w:val="TableParagraph"/>
+              <w:spacing w:line="273" w:lineRule="exact"/>
+              <w:ind w:left="112"/>
+              <w:rPr>
+                <w:b/>
+                <w:bCs/>
+                <w:sz w:val="24"/>
+                <w:szCs w:val="24"/>
+              </w:rPr>
+            </w:pPr>
+          </w:p>
+          <w:p>
+            <w:pPr>
+              <w:pStyle w:val="TableParagraph"/>
+              <w:spacing w:line="273" w:lineRule="exact"/>
+              <w:ind w:left="112"/>
+              <w:rPr>
+                <w:b/>
+                <w:bCs/>
+                <w:sz w:val="24"/>
+                <w:szCs w:val="24"/>
+              </w:rPr>
+            </w:pPr>
+          </w:p>
+          <w:p>
+            <w:pPr>
+              <w:pStyle w:val="TableParagraph"/>
+              <w:spacing w:line="273" w:lineRule="exact"/>
+              <w:ind w:left="112"/>
+              <w:rPr>
+                <w:b/>
+                <w:bCs/>
+                <w:sz w:val="24"/>
+                <w:szCs w:val="24"/>
+              </w:rPr>
+            </w:pPr>
+          </w:p>
+          <w:p>
+            <w:pPr>
+              <w:pStyle w:val="TableParagraph"/>
+              <w:spacing w:line="273" w:lineRule="exact"/>
+              <w:ind w:left="112"/>
+              <w:rPr>
+                <w:b/>
+                <w:bCs/>
+                <w:sz w:val="24"/>
+                <w:szCs w:val="24"/>
+              </w:rPr>
+            </w:pPr>
+          </w:p>
+          <w:p>
+            <w:pPr>
+              <w:pStyle w:val="TableParagraph"/>
+              <w:spacing w:line="273" w:lineRule="exact"/>
+              <w:ind w:left="112"/>
+              <w:rPr>
+                <w:b/>
+                <w:bCs/>
+                <w:sz w:val="24"/>
+                <w:szCs w:val="24"/>
+              </w:rPr>
+            </w:pPr>
+          </w:p>
+          <w:p>
+            <w:pPr>
+              <w:pStyle w:val="TableParagraph"/>
+              <w:spacing w:line="273" w:lineRule="exact"/>
+              <w:ind w:left="112"/>
+              <w:rPr>
+                <w:b/>
+                <w:bCs/>
+                <w:sz w:val="24"/>
+                <w:szCs w:val="24"/>
+              </w:rPr>
+            </w:pPr>
+          </w:p>
+          <w:p>
+            <w:pPr>
+              <w:pStyle w:val="TableParagraph"/>
+              <w:spacing w:line="273" w:lineRule="exact"/>
+              <w:ind w:left="112"/>
+              <w:rPr>
+                <w:b/>
+                <w:bCs/>
+                <w:sz w:val="24"/>
+                <w:szCs w:val="24"/>
+              </w:rPr>
+            </w:pPr>
+          </w:p>
+          <w:p>
+            <w:pPr>
+              <w:pStyle w:val="TableParagraph"/>
+              <w:spacing w:line="273" w:lineRule="exact"/>
+              <w:ind w:left="112"/>
+              <w:rPr>
+                <w:b/>
+                <w:bCs/>
+                <w:sz w:val="24"/>
+                <w:szCs w:val="24"/>
+              </w:rPr>
+            </w:pPr>
+          </w:p>
+          <w:p>
+            <w:pPr>
+              <w:pStyle w:val="TableParagraph"/>
+              <w:spacing w:line="273" w:lineRule="exact"/>
+              <w:ind w:left="112"/>
+              <w:rPr>
+                <w:b/>
+                <w:bCs/>
+                <w:sz w:val="24"/>
+                <w:szCs w:val="24"/>
+              </w:rPr>
+            </w:pPr>
+          </w:p>
+          <w:p>
+            <w:pPr>
+              <w:pStyle w:val="TableParagraph"/>
+              <w:spacing w:line="273" w:lineRule="exact"/>
+              <w:ind w:left="112"/>
+              <w:rPr>
+                <w:b/>
+                <w:bCs/>
+                <w:sz w:val="24"/>
+                <w:szCs w:val="24"/>
+              </w:rPr>
+            </w:pPr>
+          </w:p>
+          <w:p>
+            <w:pPr>
+              <w:pStyle w:val="TableParagraph"/>
+              <w:spacing w:line="273" w:lineRule="exact"/>
+              <w:ind w:left="112"/>
+              <w:rPr>
+                <w:b/>
+                <w:bCs/>
+                <w:sz w:val="24"/>
+                <w:szCs w:val="24"/>
+              </w:rPr>
+            </w:pPr>
+          </w:p>
+          <w:p>
+            <w:pPr>
+              <w:pStyle w:val="TableParagraph"/>
+              <w:spacing w:line="273" w:lineRule="exact"/>
+              <w:ind w:left="112"/>
+              <w:rPr>
+                <w:b/>
+                <w:bCs/>
+                <w:sz w:val="24"/>
+                <w:szCs w:val="24"/>
+              </w:rPr>
+            </w:pPr>
+          </w:p>
+          <w:p>
+            <w:pPr>
+              <w:pStyle w:val="TableParagraph"/>
+              <w:spacing w:line="273" w:lineRule="exact"/>
+              <w:ind w:left="112"/>
+              <w:rPr>
+                <w:b/>
+                <w:bCs/>
+                <w:sz w:val="24"/>
+                <w:szCs w:val="24"/>
+              </w:rPr>
+            </w:pPr>
+          </w:p>
+          <w:p>
+            <w:pPr>
+              <w:pStyle w:val="TableParagraph"/>
+              <w:spacing w:line="273" w:lineRule="exact"/>
+              <w:ind w:left="112"/>
+              <w:rPr>
+                <w:b/>
+                <w:bCs/>
+                <w:sz w:val="24"/>
+                <w:szCs w:val="24"/>
+              </w:rPr>
+            </w:pPr>
+          </w:p>
+          <w:p>
+            <w:pPr>
+              <w:pStyle w:val="TableParagraph"/>
+              <w:spacing w:line="273" w:lineRule="exact"/>
+              <w:ind w:left="112"/>
+              <w:rPr>
+                <w:b/>
+                <w:bCs/>
+                <w:sz w:val="24"/>
+                <w:szCs w:val="24"/>
+              </w:rPr>
+            </w:pPr>
+          </w:p>
+          <w:p>
+            <w:pPr>
+              <w:pStyle w:val="TableParagraph"/>
+              <w:spacing w:line="273" w:lineRule="exact"/>
+              <w:ind w:left="112"/>
+              <w:rPr>
+                <w:b/>
+                <w:bCs/>
+                <w:sz w:val="24"/>
+                <w:szCs w:val="24"/>
+              </w:rPr>
+            </w:pPr>
+          </w:p>
+          <w:p>
+            <w:pPr>
+              <w:pStyle w:val="TableParagraph"/>
+              <w:spacing w:line="273" w:lineRule="exact"/>
+              <w:ind w:left="112"/>
+              <w:rPr>
+                <w:b/>
+                <w:bCs/>
+                <w:sz w:val="24"/>
+                <w:szCs w:val="24"/>
+              </w:rPr>
+            </w:pPr>
+          </w:p>
+          <w:p>
+            <w:pPr>
+              <w:pStyle w:val="TableParagraph"/>
+              <w:spacing w:line="273" w:lineRule="exact"/>
+              <w:ind w:left="112"/>
+              <w:rPr>
+                <w:b/>
+                <w:bCs/>
+                <w:sz w:val="24"/>
+                <w:szCs w:val="24"/>
+              </w:rPr>
+            </w:pPr>
+          </w:p>
+          <w:p>
+            <w:pPr>
+              <w:pStyle w:val="TableParagraph"/>
+              <w:spacing w:line="273" w:lineRule="exact"/>
+              <w:ind w:left="112"/>
+              <w:rPr>
+                <w:b/>
+                <w:bCs/>
+                <w:sz w:val="24"/>
+                <w:szCs w:val="24"/>
+              </w:rPr>
+            </w:pPr>
+          </w:p>
+          <w:p>
+            <w:pPr>
+              <w:pStyle w:val="TableParagraph"/>
+              <w:spacing w:line="273" w:lineRule="exact"/>
+              <w:ind w:left="112"/>
+              <w:rPr>
+                <w:b/>
+                <w:bCs/>
+                <w:sz w:val="24"/>
+                <w:szCs w:val="24"/>
+              </w:rPr>
+            </w:pPr>
+          </w:p>
+          <w:p>
+            <w:pPr>
+              <w:pStyle w:val="TableParagraph"/>
+              <w:spacing w:line="273" w:lineRule="exact"/>
+              <w:ind w:left="112"/>
+              <w:rPr>
+                <w:b/>
+                <w:bCs/>
+                <w:sz w:val="24"/>
+                <w:szCs w:val="24"/>
+              </w:rPr>
+            </w:pPr>
+          </w:p>
+          <w:p>
+            <w:pPr>
+              <w:pStyle w:val="TableParagraph"/>
+              <w:spacing w:line="273" w:lineRule="exact"/>
+              <w:ind w:left="112"/>
+              <w:rPr>
+                <w:b/>
+                <w:bCs/>
+                <w:sz w:val="24"/>
+                <w:szCs w:val="24"/>
+              </w:rPr>
+            </w:pPr>
+          </w:p>
+          <w:p>
+            <w:pPr>
+              <w:pStyle w:val="TableParagraph"/>
+              <w:spacing w:line="273" w:lineRule="exact"/>
+              <w:ind w:left="112"/>
+              <w:rPr>
+                <w:b/>
+                <w:bCs/>
                 <w:sz w:val="24"/>
                 <w:szCs w:val="24"/>
               </w:rPr>
@@ -683,16 +611,15 @@
           </w:p>
         </w:tc>
       </w:tr>
-      <w:tr xmlns:wp14="http://schemas.microsoft.com/office/word/2010/wordml" wp14:textId="77777777">
+      <w:tr>
         <w:trPr>
           <w:trHeight w:val="822"/>
         </w:trPr>
         <w:tc>
           <w:tcPr>
             <w:tcW w:w="3595" w:type="dxa"/>
-            <w:tcMar/>
           </w:tcPr>
-          <w:p wp14:textId="77777777">
+          <w:p>
             <w:pPr>
               <w:pStyle w:val="TableParagraph"/>
               <w:rPr>
@@ -701,7 +628,7 @@
               </w:rPr>
             </w:pPr>
           </w:p>
-          <w:p wp14:textId="77777777">
+          <w:p>
             <w:pPr>
               <w:pStyle w:val="TableParagraph"/>
               <w:spacing w:before="9"/>
@@ -711,7 +638,7 @@
               </w:rPr>
             </w:pPr>
           </w:p>
-          <w:p wp14:textId="77777777">
+          <w:p>
             <w:pPr>
               <w:pStyle w:val="TableParagraph"/>
               <w:spacing w:line="253" w:lineRule="exact"/>
@@ -733,9 +660,8 @@
         <w:tc>
           <w:tcPr>
             <w:tcW w:w="2970" w:type="dxa"/>
-            <w:tcMar/>
           </w:tcPr>
-          <w:p wp14:textId="77777777">
+          <w:p>
             <w:pPr>
               <w:pStyle w:val="TableParagraph"/>
               <w:rPr>
@@ -744,7 +670,7 @@
               </w:rPr>
             </w:pPr>
           </w:p>
-          <w:p wp14:textId="77777777">
+          <w:p>
             <w:pPr>
               <w:pStyle w:val="TableParagraph"/>
               <w:spacing w:before="9"/>
@@ -754,7 +680,7 @@
               </w:rPr>
             </w:pPr>
           </w:p>
-          <w:p wp14:textId="77777777">
+          <w:p>
             <w:pPr>
               <w:pStyle w:val="TableParagraph"/>
               <w:spacing w:line="253" w:lineRule="exact"/>
@@ -776,9 +702,8 @@
         <w:tc>
           <w:tcPr>
             <w:tcW w:w="3330" w:type="dxa"/>
-            <w:tcMar/>
           </w:tcPr>
-          <w:p wp14:textId="77777777">
+          <w:p>
             <w:pPr>
               <w:pStyle w:val="TableParagraph"/>
               <w:rPr>
@@ -787,7 +712,7 @@
               </w:rPr>
             </w:pPr>
           </w:p>
-          <w:p wp14:textId="77777777">
+          <w:p>
             <w:pPr>
               <w:pStyle w:val="TableParagraph"/>
               <w:spacing w:before="9"/>
@@ -797,7 +722,7 @@
               </w:rPr>
             </w:pPr>
           </w:p>
-          <w:p wp14:textId="77777777">
+          <w:p>
             <w:pPr>
               <w:pStyle w:val="TableParagraph"/>
               <w:spacing w:line="253" w:lineRule="exact"/>
@@ -818,152 +743,17 @@
         </w:tc>
       </w:tr>
     </w:tbl>
-    <w:p xmlns:wp14="http://schemas.microsoft.com/office/word/2010/wordml" wp14:textId="77777777">
+    <w:p>
       <w:pPr>
-        <w:rPr>
-          <w:b/>
-          <w:sz w:val="20"/>
-        </w:rPr>
-      </w:pPr>
-    </w:p>
-    <w:p xmlns:wp14="http://schemas.microsoft.com/office/word/2010/wordml" wp14:textId="77777777">
-      <w:pPr>
-        <w:rPr>
-          <w:b/>
-          <w:sz w:val="20"/>
-        </w:rPr>
-      </w:pPr>
-    </w:p>
-    <w:p xmlns:wp14="http://schemas.microsoft.com/office/word/2010/wordml" wp14:textId="77777777">
-      <w:pPr>
-        <w:rPr>
-          <w:b/>
-          <w:sz w:val="20"/>
-        </w:rPr>
-      </w:pPr>
-    </w:p>
-    <w:p xmlns:wp14="http://schemas.microsoft.com/office/word/2010/wordml" wp14:textId="77777777">
-      <w:pPr>
-        <w:rPr>
-          <w:b/>
-          <w:sz w:val="20"/>
-        </w:rPr>
-      </w:pPr>
-    </w:p>
-    <w:p xmlns:wp14="http://schemas.microsoft.com/office/word/2010/wordml" wp14:textId="77777777">
-      <w:pPr>
-        <w:rPr>
-          <w:b/>
-          <w:sz w:val="20"/>
-        </w:rPr>
-      </w:pPr>
-    </w:p>
-    <w:p xmlns:wp14="http://schemas.microsoft.com/office/word/2010/wordml" wp14:textId="77777777">
-      <w:pPr>
-        <w:rPr>
-          <w:b/>
-          <w:sz w:val="20"/>
-        </w:rPr>
-      </w:pPr>
-    </w:p>
-    <w:p xmlns:wp14="http://schemas.microsoft.com/office/word/2010/wordml" wp14:textId="77777777">
-      <w:pPr>
-        <w:rPr>
-          <w:b/>
-          <w:sz w:val="20"/>
-        </w:rPr>
-      </w:pPr>
-    </w:p>
-    <w:p xmlns:wp14="http://schemas.microsoft.com/office/word/2010/wordml" wp14:textId="77777777">
-      <w:pPr>
-        <w:rPr>
-          <w:b/>
-          <w:sz w:val="20"/>
-        </w:rPr>
-      </w:pPr>
-    </w:p>
-    <w:p xmlns:wp14="http://schemas.microsoft.com/office/word/2010/wordml" wp14:textId="77777777">
-      <w:pPr>
-        <w:rPr>
-          <w:b/>
-          <w:sz w:val="20"/>
-        </w:rPr>
-      </w:pPr>
-    </w:p>
-    <w:p xmlns:wp14="http://schemas.microsoft.com/office/word/2010/wordml" wp14:textId="77777777">
-      <w:pPr>
-        <w:rPr>
-          <w:b/>
-          <w:sz w:val="20"/>
-        </w:rPr>
-      </w:pPr>
-    </w:p>
-    <w:p xmlns:wp14="http://schemas.microsoft.com/office/word/2010/wordml" wp14:textId="77777777">
-      <w:pPr>
-        <w:rPr>
-          <w:b/>
-          <w:sz w:val="20"/>
-        </w:rPr>
-      </w:pPr>
-    </w:p>
-    <w:p xmlns:wp14="http://schemas.microsoft.com/office/word/2010/wordml" wp14:textId="77777777">
-      <w:pPr>
-        <w:rPr>
-          <w:b/>
-          <w:sz w:val="20"/>
-        </w:rPr>
-      </w:pPr>
-    </w:p>
-    <w:p xmlns:wp14="http://schemas.microsoft.com/office/word/2010/wordml" wp14:textId="77777777">
-      <w:pPr>
-        <w:rPr>
-          <w:b/>
-          <w:sz w:val="20"/>
-        </w:rPr>
-      </w:pPr>
-    </w:p>
-    <w:p xmlns:wp14="http://schemas.microsoft.com/office/word/2010/wordml" wp14:textId="77777777">
-      <w:pPr>
-        <w:rPr>
-          <w:b/>
-          <w:sz w:val="20"/>
-        </w:rPr>
-      </w:pPr>
-    </w:p>
-    <w:p xmlns:wp14="http://schemas.microsoft.com/office/word/2010/wordml" wp14:textId="77777777">
-      <w:pPr>
-        <w:rPr>
-          <w:b/>
-          <w:sz w:val="20"/>
-        </w:rPr>
-      </w:pPr>
-    </w:p>
-    <w:p xmlns:wp14="http://schemas.microsoft.com/office/word/2010/wordml" wp14:textId="77777777">
-      <w:pPr>
-        <w:spacing w:before="1"/>
-        <w:rPr>
-          <w:b/>
-          <w:sz w:val="19"/>
-        </w:rPr>
-      </w:pPr>
-    </w:p>
-    <w:p xmlns:wp14="http://schemas.microsoft.com/office/word/2010/wordml" wp14:textId="77777777">
-      <w:pPr>
-        <w:ind w:left="220"/>
         <w:rPr>
           <w:rFonts w:ascii="Calibri"/>
         </w:rPr>
       </w:pPr>
-      <w:r>
-        <w:rPr>
-          <w:rFonts w:ascii="Calibri"/>
-        </w:rPr>
-        <w:t>1</w:t>
-      </w:r>
     </w:p>
     <w:sectPr>
+      <w:headerReference w:type="default" r:id="rId9"/>
       <w:type w:val="continuous"/>
-      <w:pgSz w:w="11900" w:h="16820" w:orient="portrait"/>
+      <w:pgSz w:w="11900" w:h="16820"/>
       <w:pgMar w:top="640" w:right="920" w:bottom="280" w:left="860" w:header="720" w:footer="720" w:gutter="0"/>
       <w:cols w:space="720"/>
     </w:sectPr>
@@ -971,12 +761,76 @@
 </w:document>
 </file>
 
+<file path=word/endnotes.xml><?xml version="1.0" encoding="utf-8"?>
+<w:endnotes xmlns:wpc="http://schemas.microsoft.com/office/word/2010/wordprocessingCanvas" xmlns:cx="http://schemas.microsoft.com/office/drawing/2014/chartex" xmlns:cx1="http://schemas.microsoft.com/office/drawing/2015/9/8/chartex" xmlns:cx2="http://schemas.microsoft.com/office/drawing/2015/10/21/chartex" xmlns:cx3="http://schemas.microsoft.com/office/drawing/2016/5/9/chartex" xmlns:cx4="http://schemas.microsoft.com/office/drawing/2016/5/10/chartex" xmlns:cx5="http://schemas.microsoft.com/office/drawing/2016/5/11/chartex" xmlns:cx6="http://schemas.microsoft.com/office/drawing/2016/5/12/chartex" xmlns:cx7="http://schemas.microsoft.com/office/drawing/2016/5/13/chartex" xmlns:cx8="http://schemas.microsoft.com/office/drawing/2016/5/14/chartex" xmlns:mc="http://schemas.openxmlformats.org/markup-compatibility/2006" xmlns:aink="http://schemas.microsoft.com/office/drawing/2016/ink" xmlns:am3d="http://schemas.microsoft.com/office/drawing/2017/model3d" xmlns:o="urn:schemas-microsoft-com:office:office" xmlns:oel="http://schemas.microsoft.com/office/2019/extlst" xmlns:r="http://schemas.openxmlformats.org/officeDocument/2006/relationships" xmlns:m="http://schemas.openxmlformats.org/officeDocument/2006/math" xmlns:v="urn:schemas-microsoft-com:vml" xmlns:wp14="http://schemas.microsoft.com/office/word/2010/wordprocessingDrawing" xmlns:wp="http://schemas.openxmlformats.org/drawingml/2006/wordprocessingDrawing" xmlns:w10="urn:schemas-microsoft-com:office:word" xmlns:w="http://schemas.openxmlformats.org/wordprocessingml/2006/main" xmlns:w14="http://schemas.microsoft.com/office/word/2010/wordml" xmlns:w15="http://schemas.microsoft.com/office/word/2012/wordml" xmlns:w16cex="http://schemas.microsoft.com/office/word/2018/wordml/cex" xmlns:w16cid="http://schemas.microsoft.com/office/word/2016/wordml/cid" xmlns:w16="http://schemas.microsoft.com/office/word/2018/wordml" xmlns:w16du="http://schemas.microsoft.com/office/word/2023/wordml/word16du" xmlns:w16sdtdh="http://schemas.microsoft.com/office/word/2020/wordml/sdtdatahash" xmlns:w16sdtfl="http://schemas.microsoft.com/office/word/2024/wordml/sdtformatlock" xmlns:w16se="http://schemas.microsoft.com/office/word/2015/wordml/symex" xmlns:wpg="http://schemas.microsoft.com/office/word/2010/wordprocessingGroup" xmlns:wpi="http://schemas.microsoft.com/office/word/2010/wordprocessingInk" xmlns:wne="http://schemas.microsoft.com/office/word/2006/wordml" xmlns:wps="http://schemas.microsoft.com/office/word/2010/wordprocessingShape" mc:Ignorable="w14 w15 w16se w16cid w16 w16cex w16sdtdh w16sdtfl w16du wp14">
+  <w:endnote w:type="separator" w:id="-1">
+    <w:p>
+      <w:r>
+        <w:separator/>
+      </w:r>
+    </w:p>
+  </w:endnote>
+  <w:endnote w:type="continuationSeparator" w:id="0">
+    <w:p>
+      <w:r>
+        <w:continuationSeparator/>
+      </w:r>
+    </w:p>
+  </w:endnote>
+</w:endnotes>
+</file>
+
+<file path=word/footnotes.xml><?xml version="1.0" encoding="utf-8"?>
+<w:footnotes xmlns:wpc="http://schemas.microsoft.com/office/word/2010/wordprocessingCanvas" xmlns:cx="http://schemas.microsoft.com/office/drawing/2014/chartex" xmlns:cx1="http://schemas.microsoft.com/office/drawing/2015/9/8/chartex" xmlns:cx2="http://schemas.microsoft.com/office/drawing/2015/10/21/chartex" xmlns:cx3="http://schemas.microsoft.com/office/drawing/2016/5/9/chartex" xmlns:cx4="http://schemas.microsoft.com/office/drawing/2016/5/10/chartex" xmlns:cx5="http://schemas.microsoft.com/office/drawing/2016/5/11/chartex" xmlns:cx6="http://schemas.microsoft.com/office/drawing/2016/5/12/chartex" xmlns:cx7="http://schemas.microsoft.com/office/drawing/2016/5/13/chartex" xmlns:cx8="http://schemas.microsoft.com/office/drawing/2016/5/14/chartex" xmlns:mc="http://schemas.openxmlformats.org/markup-compatibility/2006" xmlns:aink="http://schemas.microsoft.com/office/drawing/2016/ink" xmlns:am3d="http://schemas.microsoft.com/office/drawing/2017/model3d" xmlns:o="urn:schemas-microsoft-com:office:office" xmlns:oel="http://schemas.microsoft.com/office/2019/extlst" xmlns:r="http://schemas.openxmlformats.org/officeDocument/2006/relationships" xmlns:m="http://schemas.openxmlformats.org/officeDocument/2006/math" xmlns:v="urn:schemas-microsoft-com:vml" xmlns:wp14="http://schemas.microsoft.com/office/word/2010/wordprocessingDrawing" xmlns:wp="http://schemas.openxmlformats.org/drawingml/2006/wordprocessingDrawing" xmlns:w10="urn:schemas-microsoft-com:office:word" xmlns:w="http://schemas.openxmlformats.org/wordprocessingml/2006/main" xmlns:w14="http://schemas.microsoft.com/office/word/2010/wordml" xmlns:w15="http://schemas.microsoft.com/office/word/2012/wordml" xmlns:w16cex="http://schemas.microsoft.com/office/word/2018/wordml/cex" xmlns:w16cid="http://schemas.microsoft.com/office/word/2016/wordml/cid" xmlns:w16="http://schemas.microsoft.com/office/word/2018/wordml" xmlns:w16du="http://schemas.microsoft.com/office/word/2023/wordml/word16du" xmlns:w16sdtdh="http://schemas.microsoft.com/office/word/2020/wordml/sdtdatahash" xmlns:w16sdtfl="http://schemas.microsoft.com/office/word/2024/wordml/sdtformatlock" xmlns:w16se="http://schemas.microsoft.com/office/word/2015/wordml/symex" xmlns:wpg="http://schemas.microsoft.com/office/word/2010/wordprocessingGroup" xmlns:wpi="http://schemas.microsoft.com/office/word/2010/wordprocessingInk" xmlns:wne="http://schemas.microsoft.com/office/word/2006/wordml" xmlns:wps="http://schemas.microsoft.com/office/word/2010/wordprocessingShape" mc:Ignorable="w14 w15 w16se w16cid w16 w16cex w16sdtdh w16sdtfl w16du wp14">
+  <w:footnote w:type="separator" w:id="-1">
+    <w:p>
+      <w:r>
+        <w:separator/>
+      </w:r>
+    </w:p>
+  </w:footnote>
+  <w:footnote w:type="continuationSeparator" w:id="0">
+    <w:p>
+      <w:r>
+        <w:continuationSeparator/>
+      </w:r>
+    </w:p>
+  </w:footnote>
+</w:footnotes>
+</file>
+
+<file path=word/header1.xml><?xml version="1.0" encoding="utf-8"?>
+<w:hdr xmlns:wpc="http://schemas.microsoft.com/office/word/2010/wordprocessingCanvas" xmlns:cx="http://schemas.microsoft.com/office/drawing/2014/chartex" xmlns:cx1="http://schemas.microsoft.com/office/drawing/2015/9/8/chartex" xmlns:cx2="http://schemas.microsoft.com/office/drawing/2015/10/21/chartex" xmlns:cx3="http://schemas.microsoft.com/office/drawing/2016/5/9/chartex" xmlns:cx4="http://schemas.microsoft.com/office/drawing/2016/5/10/chartex" xmlns:cx5="http://schemas.microsoft.com/office/drawing/2016/5/11/chartex" xmlns:cx6="http://schemas.microsoft.com/office/drawing/2016/5/12/chartex" xmlns:cx7="http://schemas.microsoft.com/office/drawing/2016/5/13/chartex" xmlns:cx8="http://schemas.microsoft.com/office/drawing/2016/5/14/chartex" xmlns:mc="http://schemas.openxmlformats.org/markup-compatibility/2006" xmlns:aink="http://schemas.microsoft.com/office/drawing/2016/ink" xmlns:am3d="http://schemas.microsoft.com/office/drawing/2017/model3d" xmlns:o="urn:schemas-microsoft-com:office:office" xmlns:oel="http://schemas.microsoft.com/office/2019/extlst" xmlns:r="http://schemas.openxmlformats.org/officeDocument/2006/relationships" xmlns:m="http://schemas.openxmlformats.org/officeDocument/2006/math" xmlns:v="urn:schemas-microsoft-com:vml" xmlns:wp14="http://schemas.microsoft.com/office/word/2010/wordprocessingDrawing" xmlns:wp="http://schemas.openxmlformats.org/drawingml/2006/wordprocessingDrawing" xmlns:w10="urn:schemas-microsoft-com:office:word" xmlns:w="http://schemas.openxmlformats.org/wordprocessingml/2006/main" xmlns:w14="http://schemas.microsoft.com/office/word/2010/wordml" xmlns:w15="http://schemas.microsoft.com/office/word/2012/wordml" xmlns:w16cex="http://schemas.microsoft.com/office/word/2018/wordml/cex" xmlns:w16cid="http://schemas.microsoft.com/office/word/2016/wordml/cid" xmlns:w16="http://schemas.microsoft.com/office/word/2018/wordml" xmlns:w16du="http://schemas.microsoft.com/office/word/2023/wordml/word16du" xmlns:w16sdtdh="http://schemas.microsoft.com/office/word/2020/wordml/sdtdatahash" xmlns:w16sdtfl="http://schemas.microsoft.com/office/word/2024/wordml/sdtformatlock" xmlns:w16se="http://schemas.microsoft.com/office/word/2015/wordml/symex" xmlns:wpg="http://schemas.microsoft.com/office/word/2010/wordprocessingGroup" xmlns:wpi="http://schemas.microsoft.com/office/word/2010/wordprocessingInk" xmlns:wne="http://schemas.microsoft.com/office/word/2006/wordml" xmlns:wps="http://schemas.microsoft.com/office/word/2010/wordprocessingShape" mc:Ignorable="w14 w15 w16se w16cid w16 w16cex w16sdtdh w16sdtfl w16du wp14">
+  <w:p>
+    <w:pPr>
+      <w:pStyle w:val="BodyText"/>
+      <w:spacing w:before="68"/>
+      <w:ind w:left="220"/>
+      <w:rPr>
+        <w:highlight w:val="yellow"/>
+      </w:rPr>
+    </w:pPr>
+    <w:r>
+      <w:t xml:space="preserve">CSE209 – Programming in Python </w:t>
+    </w:r>
+    <w:r>
+      <w:t>23CS043</w:t>
+    </w:r>
+  </w:p>
+  <w:p>
+    <w:pPr>
+      <w:pStyle w:val="Header"/>
+    </w:pPr>
+  </w:p>
+</w:hdr>
+</file>
+
 <file path=word/styles.xml><?xml version="1.0" encoding="utf-8"?>
-<w:styles xmlns:wp14="http://schemas.microsoft.com/office/word/2010/wordprocessingDrawing" xmlns:mc="http://schemas.openxmlformats.org/markup-compatibility/2006" xmlns:r="http://schemas.openxmlformats.org/officeDocument/2006/relationships" xmlns:w="http://schemas.openxmlformats.org/wordprocessingml/2006/main" xmlns:w14="http://schemas.microsoft.com/office/word/2010/wordml" xmlns:w15="http://schemas.microsoft.com/office/word/2012/wordml" xmlns:w16se="http://schemas.microsoft.com/office/word/2015/wordml/symex" mc:Ignorable="w14 w15 w16se wp14">
+<w:styles xmlns:mc="http://schemas.openxmlformats.org/markup-compatibility/2006" xmlns:r="http://schemas.openxmlformats.org/officeDocument/2006/relationships" xmlns:w="http://schemas.openxmlformats.org/wordprocessingml/2006/main" xmlns:w14="http://schemas.microsoft.com/office/word/2010/wordml" xmlns:w15="http://schemas.microsoft.com/office/word/2012/wordml" xmlns:w16cex="http://schemas.microsoft.com/office/word/2018/wordml/cex" xmlns:w16cid="http://schemas.microsoft.com/office/word/2016/wordml/cid" xmlns:w16="http://schemas.microsoft.com/office/word/2018/wordml" xmlns:w16du="http://schemas.microsoft.com/office/word/2023/wordml/word16du" xmlns:w16sdtdh="http://schemas.microsoft.com/office/word/2020/wordml/sdtdatahash" xmlns:w16sdtfl="http://schemas.microsoft.com/office/word/2024/wordml/sdtformatlock" xmlns:w16se="http://schemas.microsoft.com/office/word/2015/wordml/symex" mc:Ignorable="w14 w15 w16se w16cid w16 w16cex w16sdtdh w16sdtfl w16du">
   <w:docDefaults>
     <w:rPrDefault>
       <w:rPr>
-        <w:rFonts w:asciiTheme="minorHAnsi" w:hAnsiTheme="minorHAnsi" w:eastAsiaTheme="minorHAnsi" w:cstheme="minorBidi"/>
+        <w:rFonts w:asciiTheme="minorHAnsi" w:eastAsiaTheme="minorHAnsi" w:hAnsiTheme="minorHAnsi" w:cstheme="minorBidi"/>
         <w:sz w:val="22"/>
         <w:szCs w:val="22"/>
         <w:lang w:val="en-US" w:eastAsia="en-US" w:bidi="ar-SA"/>
@@ -990,17 +844,17 @@
       </w:pPr>
     </w:pPrDefault>
   </w:docDefaults>
-  <w:latentStyles w:defLockedState="0" w:defUIPriority="99" w:defSemiHidden="0" w:defUnhideWhenUsed="0" w:defQFormat="0" w:count="371">
+  <w:latentStyles w:defLockedState="0" w:defUIPriority="99" w:defSemiHidden="0" w:defUnhideWhenUsed="0" w:defQFormat="0" w:count="376">
     <w:lsdException w:name="Normal" w:uiPriority="0" w:qFormat="1"/>
     <w:lsdException w:name="heading 1" w:uiPriority="9" w:qFormat="1"/>
-    <w:lsdException w:name="heading 2" w:uiPriority="9" w:semiHidden="1" w:unhideWhenUsed="1" w:qFormat="1"/>
-    <w:lsdException w:name="heading 3" w:uiPriority="9" w:semiHidden="1" w:unhideWhenUsed="1" w:qFormat="1"/>
-    <w:lsdException w:name="heading 4" w:uiPriority="9" w:semiHidden="1" w:unhideWhenUsed="1" w:qFormat="1"/>
-    <w:lsdException w:name="heading 5" w:uiPriority="9" w:semiHidden="1" w:unhideWhenUsed="1" w:qFormat="1"/>
-    <w:lsdException w:name="heading 6" w:uiPriority="9" w:semiHidden="1" w:unhideWhenUsed="1" w:qFormat="1"/>
-    <w:lsdException w:name="heading 7" w:uiPriority="9" w:semiHidden="1" w:unhideWhenUsed="1" w:qFormat="1"/>
-    <w:lsdException w:name="heading 8" w:uiPriority="9" w:semiHidden="1" w:unhideWhenUsed="1" w:qFormat="1"/>
-    <w:lsdException w:name="heading 9" w:uiPriority="9" w:semiHidden="1" w:unhideWhenUsed="1" w:qFormat="1"/>
+    <w:lsdException w:name="heading 2" w:semiHidden="1" w:uiPriority="9" w:unhideWhenUsed="1" w:qFormat="1"/>
+    <w:lsdException w:name="heading 3" w:semiHidden="1" w:uiPriority="9" w:unhideWhenUsed="1" w:qFormat="1"/>
+    <w:lsdException w:name="heading 4" w:semiHidden="1" w:uiPriority="9" w:unhideWhenUsed="1" w:qFormat="1"/>
+    <w:lsdException w:name="heading 5" w:semiHidden="1" w:uiPriority="9" w:unhideWhenUsed="1" w:qFormat="1"/>
+    <w:lsdException w:name="heading 6" w:semiHidden="1" w:uiPriority="9" w:unhideWhenUsed="1" w:qFormat="1"/>
+    <w:lsdException w:name="heading 7" w:semiHidden="1" w:uiPriority="9" w:unhideWhenUsed="1" w:qFormat="1"/>
+    <w:lsdException w:name="heading 8" w:semiHidden="1" w:uiPriority="9" w:unhideWhenUsed="1" w:qFormat="1"/>
+    <w:lsdException w:name="heading 9" w:semiHidden="1" w:uiPriority="9" w:unhideWhenUsed="1" w:qFormat="1"/>
     <w:lsdException w:name="index 1" w:semiHidden="1" w:unhideWhenUsed="1"/>
     <w:lsdException w:name="index 2" w:semiHidden="1" w:unhideWhenUsed="1"/>
     <w:lsdException w:name="index 3" w:semiHidden="1" w:unhideWhenUsed="1"/>
@@ -1010,22 +864,22 @@
     <w:lsdException w:name="index 7" w:semiHidden="1" w:unhideWhenUsed="1"/>
     <w:lsdException w:name="index 8" w:semiHidden="1" w:unhideWhenUsed="1"/>
     <w:lsdException w:name="index 9" w:semiHidden="1" w:unhideWhenUsed="1"/>
-    <w:lsdException w:name="toc 1" w:uiPriority="39" w:semiHidden="1" w:unhideWhenUsed="1"/>
-    <w:lsdException w:name="toc 2" w:uiPriority="39" w:semiHidden="1" w:unhideWhenUsed="1"/>
-    <w:lsdException w:name="toc 3" w:uiPriority="39" w:semiHidden="1" w:unhideWhenUsed="1"/>
-    <w:lsdException w:name="toc 4" w:uiPriority="39" w:semiHidden="1" w:unhideWhenUsed="1"/>
-    <w:lsdException w:name="toc 5" w:uiPriority="39" w:semiHidden="1" w:unhideWhenUsed="1"/>
-    <w:lsdException w:name="toc 6" w:uiPriority="39" w:semiHidden="1" w:unhideWhenUsed="1"/>
-    <w:lsdException w:name="toc 7" w:uiPriority="39" w:semiHidden="1" w:unhideWhenUsed="1"/>
-    <w:lsdException w:name="toc 8" w:uiPriority="39" w:semiHidden="1" w:unhideWhenUsed="1"/>
-    <w:lsdException w:name="toc 9" w:uiPriority="39" w:semiHidden="1" w:unhideWhenUsed="1"/>
+    <w:lsdException w:name="toc 1" w:semiHidden="1" w:uiPriority="39" w:unhideWhenUsed="1"/>
+    <w:lsdException w:name="toc 2" w:semiHidden="1" w:uiPriority="39" w:unhideWhenUsed="1"/>
+    <w:lsdException w:name="toc 3" w:semiHidden="1" w:uiPriority="39" w:unhideWhenUsed="1"/>
+    <w:lsdException w:name="toc 4" w:semiHidden="1" w:uiPriority="39" w:unhideWhenUsed="1"/>
+    <w:lsdException w:name="toc 5" w:semiHidden="1" w:uiPriority="39" w:unhideWhenUsed="1"/>
+    <w:lsdException w:name="toc 6" w:semiHidden="1" w:uiPriority="39" w:unhideWhenUsed="1"/>
+    <w:lsdException w:name="toc 7" w:semiHidden="1" w:uiPriority="39" w:unhideWhenUsed="1"/>
+    <w:lsdException w:name="toc 8" w:semiHidden="1" w:uiPriority="39" w:unhideWhenUsed="1"/>
+    <w:lsdException w:name="toc 9" w:semiHidden="1" w:uiPriority="39" w:unhideWhenUsed="1"/>
     <w:lsdException w:name="Normal Indent" w:semiHidden="1" w:unhideWhenUsed="1"/>
     <w:lsdException w:name="footnote text" w:semiHidden="1" w:unhideWhenUsed="1"/>
     <w:lsdException w:name="annotation text" w:semiHidden="1" w:unhideWhenUsed="1"/>
     <w:lsdException w:name="header" w:semiHidden="1" w:unhideWhenUsed="1"/>
     <w:lsdException w:name="footer" w:semiHidden="1" w:unhideWhenUsed="1"/>
     <w:lsdException w:name="index heading" w:semiHidden="1" w:unhideWhenUsed="1"/>
-    <w:lsdException w:name="caption" w:uiPriority="35" w:semiHidden="1" w:unhideWhenUsed="1" w:qFormat="1"/>
+    <w:lsdException w:name="caption" w:semiHidden="1" w:uiPriority="35" w:unhideWhenUsed="1" w:qFormat="1"/>
     <w:lsdException w:name="table of figures" w:semiHidden="1" w:unhideWhenUsed="1"/>
     <w:lsdException w:name="envelope address" w:semiHidden="1" w:unhideWhenUsed="1"/>
     <w:lsdException w:name="envelope return" w:semiHidden="1" w:unhideWhenUsed="1"/>
@@ -1056,7 +910,7 @@
     <w:lsdException w:name="Title" w:uiPriority="10" w:qFormat="1"/>
     <w:lsdException w:name="Closing" w:semiHidden="1" w:unhideWhenUsed="1"/>
     <w:lsdException w:name="Signature" w:semiHidden="1" w:unhideWhenUsed="1"/>
-    <w:lsdException w:name="Default Paragraph Font" w:uiPriority="1" w:semiHidden="1" w:unhideWhenUsed="1"/>
+    <w:lsdException w:name="Default Paragraph Font" w:semiHidden="1" w:uiPriority="1" w:unhideWhenUsed="1"/>
     <w:lsdException w:name="Body Text" w:semiHidden="1" w:unhideWhenUsed="1"/>
     <w:lsdException w:name="Body Text Indent" w:semiHidden="1" w:unhideWhenUsed="1"/>
     <w:lsdException w:name="List Continue" w:semiHidden="1" w:unhideWhenUsed="1"/>
@@ -1256,8 +1110,8 @@
     <w:lsdException w:name="Subtle Reference" w:uiPriority="31" w:qFormat="1"/>
     <w:lsdException w:name="Intense Reference" w:uiPriority="32" w:qFormat="1"/>
     <w:lsdException w:name="Book Title" w:uiPriority="33" w:qFormat="1"/>
-    <w:lsdException w:name="Bibliography" w:uiPriority="37" w:semiHidden="1" w:unhideWhenUsed="1"/>
-    <w:lsdException w:name="TOC Heading" w:uiPriority="39" w:semiHidden="1" w:unhideWhenUsed="1" w:qFormat="1"/>
+    <w:lsdException w:name="Bibliography" w:semiHidden="1" w:uiPriority="37" w:unhideWhenUsed="1"/>
+    <w:lsdException w:name="TOC Heading" w:semiHidden="1" w:uiPriority="39" w:unhideWhenUsed="1" w:qFormat="1"/>
     <w:lsdException w:name="Plain Table 1" w:uiPriority="41"/>
     <w:lsdException w:name="Plain Table 2" w:uiPriority="42"/>
     <w:lsdException w:name="Plain Table 3" w:uiPriority="43"/>
@@ -1362,22 +1216,27 @@
     <w:lsdException w:name="List Table 5 Dark Accent 6" w:uiPriority="50"/>
     <w:lsdException w:name="List Table 6 Colorful Accent 6" w:uiPriority="51"/>
     <w:lsdException w:name="List Table 7 Colorful Accent 6" w:uiPriority="52"/>
+    <w:lsdException w:name="Mention" w:semiHidden="1" w:unhideWhenUsed="1"/>
+    <w:lsdException w:name="Smart Hyperlink" w:semiHidden="1" w:unhideWhenUsed="1"/>
+    <w:lsdException w:name="Hashtag" w:semiHidden="1" w:unhideWhenUsed="1"/>
+    <w:lsdException w:name="Unresolved Mention" w:semiHidden="1" w:unhideWhenUsed="1"/>
+    <w:lsdException w:name="Smart Link" w:semiHidden="1" w:unhideWhenUsed="1"/>
   </w:latentStyles>
-  <w:style w:type="paragraph" w:styleId="Normal" w:default="1">
+  <w:style w:type="paragraph" w:default="1" w:styleId="Normal">
     <w:name w:val="Normal"/>
     <w:uiPriority w:val="1"/>
     <w:qFormat/>
     <w:rPr>
-      <w:rFonts w:ascii="Times New Roman" w:hAnsi="Times New Roman" w:eastAsia="Times New Roman" w:cs="Times New Roman"/>
+      <w:rFonts w:ascii="Times New Roman" w:eastAsia="Times New Roman" w:hAnsi="Times New Roman" w:cs="Times New Roman"/>
     </w:rPr>
   </w:style>
-  <w:style w:type="character" w:styleId="DefaultParagraphFont" w:default="1">
+  <w:style w:type="character" w:default="1" w:styleId="DefaultParagraphFont">
     <w:name w:val="Default Paragraph Font"/>
     <w:uiPriority w:val="1"/>
     <w:semiHidden/>
     <w:unhideWhenUsed/>
   </w:style>
-  <w:style w:type="table" w:styleId="TableNormal" w:default="1">
+  <w:style w:type="table" w:default="1" w:styleId="TableNormal">
     <w:name w:val="Normal Table"/>
     <w:uiPriority w:val="99"/>
     <w:semiHidden/>
@@ -1392,7 +1251,7 @@
       </w:tblCellMar>
     </w:tblPr>
   </w:style>
-  <w:style w:type="numbering" w:styleId="NoList" w:default="1">
+  <w:style w:type="numbering" w:default="1" w:styleId="NoList">
     <w:name w:val="No List"/>
     <w:uiPriority w:val="99"/>
     <w:semiHidden/>
@@ -1401,6 +1260,7 @@
   <w:style w:type="paragraph" w:styleId="BodyText">
     <w:name w:val="Body Text"/>
     <w:basedOn w:val="Normal"/>
+    <w:link w:val="BodyTextChar"/>
     <w:uiPriority w:val="1"/>
     <w:qFormat/>
     <w:rPr>
@@ -1431,11 +1291,71 @@
     <w:uiPriority w:val="1"/>
     <w:qFormat/>
   </w:style>
-  <w:style w:type="paragraph" w:styleId="TableParagraph" w:customStyle="1">
+  <w:style w:type="paragraph" w:customStyle="1" w:styleId="TableParagraph">
     <w:name w:val="Table Paragraph"/>
     <w:basedOn w:val="Normal"/>
     <w:uiPriority w:val="1"/>
     <w:qFormat/>
+  </w:style>
+  <w:style w:type="paragraph" w:styleId="Header">
+    <w:name w:val="header"/>
+    <w:basedOn w:val="Normal"/>
+    <w:link w:val="HeaderChar"/>
+    <w:uiPriority w:val="99"/>
+    <w:unhideWhenUsed/>
+    <w:rsid w:val="00B055AA"/>
+    <w:pPr>
+      <w:tabs>
+        <w:tab w:val="center" w:pos="4513"/>
+        <w:tab w:val="right" w:pos="9026"/>
+      </w:tabs>
+    </w:pPr>
+  </w:style>
+  <w:style w:type="character" w:customStyle="1" w:styleId="HeaderChar">
+    <w:name w:val="Header Char"/>
+    <w:basedOn w:val="DefaultParagraphFont"/>
+    <w:link w:val="Header"/>
+    <w:uiPriority w:val="99"/>
+    <w:rsid w:val="00B055AA"/>
+    <w:rPr>
+      <w:rFonts w:ascii="Times New Roman" w:eastAsia="Times New Roman" w:hAnsi="Times New Roman" w:cs="Times New Roman"/>
+    </w:rPr>
+  </w:style>
+  <w:style w:type="paragraph" w:styleId="Footer">
+    <w:name w:val="footer"/>
+    <w:basedOn w:val="Normal"/>
+    <w:link w:val="FooterChar"/>
+    <w:uiPriority w:val="99"/>
+    <w:unhideWhenUsed/>
+    <w:rsid w:val="00B055AA"/>
+    <w:pPr>
+      <w:tabs>
+        <w:tab w:val="center" w:pos="4513"/>
+        <w:tab w:val="right" w:pos="9026"/>
+      </w:tabs>
+    </w:pPr>
+  </w:style>
+  <w:style w:type="character" w:customStyle="1" w:styleId="FooterChar">
+    <w:name w:val="Footer Char"/>
+    <w:basedOn w:val="DefaultParagraphFont"/>
+    <w:link w:val="Footer"/>
+    <w:uiPriority w:val="99"/>
+    <w:rsid w:val="00B055AA"/>
+    <w:rPr>
+      <w:rFonts w:ascii="Times New Roman" w:eastAsia="Times New Roman" w:hAnsi="Times New Roman" w:cs="Times New Roman"/>
+    </w:rPr>
+  </w:style>
+  <w:style w:type="character" w:customStyle="1" w:styleId="BodyTextChar">
+    <w:name w:val="Body Text Char"/>
+    <w:basedOn w:val="DefaultParagraphFont"/>
+    <w:link w:val="BodyText"/>
+    <w:uiPriority w:val="1"/>
+    <w:rsid w:val="00B055AA"/>
+    <w:rPr>
+      <w:rFonts w:ascii="Times New Roman" w:eastAsia="Times New Roman" w:hAnsi="Times New Roman" w:cs="Times New Roman"/>
+      <w:sz w:val="24"/>
+      <w:szCs w:val="24"/>
+    </w:rPr>
   </w:style>
 </w:styles>
 </file>
@@ -1868,6 +1788,12 @@
 </file>
 
 <file path=customXml/item2.xml><?xml version="1.0" encoding="utf-8"?>
+<p:properties xmlns:p="http://schemas.microsoft.com/office/2006/metadata/properties" xmlns:xsi="http://www.w3.org/2001/XMLSchema-instance" xmlns:pc="http://schemas.microsoft.com/office/infopath/2007/PartnerControls">
+  <documentManagement/>
+</p:properties>
+</file>
+
+<file path=customXml/item3.xml><?xml version="1.0" encoding="utf-8"?>
 <?mso-contentType ?>
 <FormTemplates xmlns="http://schemas.microsoft.com/sharepoint/v3/contenttype/forms">
   <Display>DocumentLibraryForm</Display>
@@ -1876,20 +1802,37 @@
 </FormTemplates>
 </file>
 
-<file path=customXml/item3.xml><?xml version="1.0" encoding="utf-8"?>
-<p:properties xmlns:p="http://schemas.microsoft.com/office/2006/metadata/properties" xmlns:xsi="http://www.w3.org/2001/XMLSchema-instance" xmlns:pc="http://schemas.microsoft.com/office/infopath/2007/PartnerControls">
-  <documentManagement/>
-</p:properties>
-</file>
-
 <file path=customXml/itemProps1.xml><?xml version="1.0" encoding="utf-8"?>
-<ds:datastoreItem xmlns:ds="http://schemas.openxmlformats.org/officeDocument/2006/customXml" ds:itemID="{5565777B-AB7B-4E99-97D8-E3110FC3D72D}"/>
+<ds:datastoreItem xmlns:ds="http://schemas.openxmlformats.org/officeDocument/2006/customXml" ds:itemID="{5565777B-AB7B-4E99-97D8-E3110FC3D72D}">
+  <ds:schemaRefs>
+    <ds:schemaRef ds:uri="http://schemas.microsoft.com/office/2006/metadata/contentType"/>
+    <ds:schemaRef ds:uri="http://schemas.microsoft.com/office/2006/metadata/properties/metaAttributes"/>
+    <ds:schemaRef ds:uri="http://www.w3.org/2001/XMLSchema"/>
+    <ds:schemaRef ds:uri="http://schemas.microsoft.com/office/2006/metadata/properties"/>
+    <ds:schemaRef ds:uri="22e7486f-2c31-4180-b8cf-806533851c47"/>
+    <ds:schemaRef ds:uri="http://schemas.microsoft.com/office/2006/documentManagement/types"/>
+    <ds:schemaRef ds:uri="http://schemas.microsoft.com/office/infopath/2007/PartnerControls"/>
+    <ds:schemaRef ds:uri="http://schemas.openxmlformats.org/package/2006/metadata/core-properties"/>
+    <ds:schemaRef ds:uri="http://purl.org/dc/elements/1.1/"/>
+    <ds:schemaRef ds:uri="http://purl.org/dc/terms/"/>
+    <ds:schemaRef ds:uri="http://schemas.microsoft.com/internal/obd"/>
+  </ds:schemaRefs>
+</ds:datastoreItem>
 </file>
 
 <file path=customXml/itemProps2.xml><?xml version="1.0" encoding="utf-8"?>
-<ds:datastoreItem xmlns:ds="http://schemas.openxmlformats.org/officeDocument/2006/customXml" ds:itemID="{97E91C83-3485-4F8C-8BE5-979EAF58BB88}"/>
+<ds:datastoreItem xmlns:ds="http://schemas.openxmlformats.org/officeDocument/2006/customXml" ds:itemID="{0F4C5242-E0CE-4DC9-B548-746FEF1111D9}">
+  <ds:schemaRefs>
+    <ds:schemaRef ds:uri="http://schemas.microsoft.com/office/2006/metadata/properties"/>
+    <ds:schemaRef ds:uri="http://schemas.microsoft.com/office/infopath/2007/PartnerControls"/>
+  </ds:schemaRefs>
+</ds:datastoreItem>
 </file>
 
 <file path=customXml/itemProps3.xml><?xml version="1.0" encoding="utf-8"?>
-<ds:datastoreItem xmlns:ds="http://schemas.openxmlformats.org/officeDocument/2006/customXml" ds:itemID="{0F4C5242-E0CE-4DC9-B548-746FEF1111D9}"/>
+<ds:datastoreItem xmlns:ds="http://schemas.openxmlformats.org/officeDocument/2006/customXml" ds:itemID="{97E91C83-3485-4F8C-8BE5-979EAF58BB88}">
+  <ds:schemaRefs>
+    <ds:schemaRef ds:uri="http://schemas.microsoft.com/sharepoint/v3/contenttype/forms"/>
+  </ds:schemaRefs>
+</ds:datastoreItem>
 </file>
</xml_diff>